<commit_message>
feat: modifica class diagram per BDD e aggiunge class diagram ristrutturato per BDD
</commit_message>
<xml_diff>
--- a/basi-di-dati/doc/Documentazione.docx
+++ b/basi-di-dati/doc/Documentazione.docx
@@ -530,7 +530,19 @@
     <w:p>
       <w:pPr>
         <w:spacing w:line="240" w:lineRule="auto"/>
-        <w:jc w:val="center"/>
+        <w:rPr>
+          <w:rFonts w:ascii="Times New Roman" w:eastAsia="CIDFont+F1" w:hAnsi="Times New Roman" w:cs="Times New Roman"/>
+          <w:noProof w:val="0"/>
+          <w:color w:val="3B3838" w:themeColor="background2" w:themeShade="40"/>
+          <w:sz w:val="24"/>
+          <w:szCs w:val="24"/>
+        </w:rPr>
+      </w:pPr>
+    </w:p>
+    <w:p>
+      <w:pPr>
+        <w:spacing w:line="240" w:lineRule="auto"/>
+        <w:jc w:val="right"/>
         <w:rPr>
           <w:rFonts w:ascii="Times New Roman" w:eastAsia="CIDFont+F1" w:hAnsi="Times New Roman" w:cs="Times New Roman"/>
           <w:noProof w:val="0"/>
@@ -568,26 +580,6 @@
         <w:rPr>
           <w:rFonts w:ascii="Times New Roman" w:eastAsia="CIDFont+F1" w:hAnsi="Times New Roman" w:cs="Times New Roman"/>
           <w:noProof w:val="0"/>
-          <w:color w:val="3B3838" w:themeColor="background2" w:themeShade="40"/>
-          <w:sz w:val="24"/>
-          <w:szCs w:val="24"/>
-        </w:rPr>
-      </w:pPr>
-      <w:r>
-        <w:rPr>
-          <w:rFonts w:ascii="Times New Roman" w:eastAsia="CIDFont+F1" w:hAnsi="Times New Roman" w:cs="Times New Roman"/>
-          <w:noProof w:val="0"/>
-          <w:sz w:val="24"/>
-          <w:szCs w:val="24"/>
-        </w:rPr>
-        <w:br w:type="page"/>
-      </w:r>
-    </w:p>
-    <w:p>
-      <w:pPr>
-        <w:rPr>
-          <w:rFonts w:ascii="Times New Roman" w:eastAsia="CIDFont+F1" w:hAnsi="Times New Roman" w:cs="Times New Roman"/>
-          <w:noProof w:val="0"/>
           <w:sz w:val="24"/>
           <w:szCs w:val="24"/>
         </w:rPr>
@@ -603,6 +595,223 @@
         <w:br w:type="page"/>
       </w:r>
     </w:p>
+    <w:sdt>
+      <w:sdtPr>
+        <w:rPr>
+          <w:rFonts w:ascii="Times New Roman" w:hAnsi="Times New Roman" w:cs="Times New Roman"/>
+          <w:color w:val="3B3838" w:themeColor="background2" w:themeShade="40"/>
+          <w:sz w:val="48"/>
+          <w:szCs w:val="48"/>
+        </w:rPr>
+        <w:id w:val="-119768081"/>
+        <w:docPartObj>
+          <w:docPartGallery w:val="Table of Contents"/>
+          <w:docPartUnique/>
+        </w:docPartObj>
+      </w:sdtPr>
+      <w:sdtEndPr>
+        <w:rPr>
+          <w:rFonts w:eastAsiaTheme="minorEastAsia"/>
+          <w:color w:val="auto"/>
+          <w:sz w:val="24"/>
+          <w:szCs w:val="24"/>
+        </w:rPr>
+      </w:sdtEndPr>
+      <w:sdtContent>
+        <w:p>
+          <w:pPr>
+            <w:pStyle w:val="Titolosommario"/>
+            <w:rPr>
+              <w:rFonts w:ascii="Times New Roman" w:hAnsi="Times New Roman" w:cs="Times New Roman"/>
+              <w:color w:val="3B3838" w:themeColor="background2" w:themeShade="40"/>
+              <w:sz w:val="56"/>
+              <w:szCs w:val="56"/>
+            </w:rPr>
+          </w:pPr>
+          <w:r>
+            <w:rPr>
+              <w:rFonts w:ascii="Times New Roman" w:hAnsi="Times New Roman" w:cs="Times New Roman"/>
+              <w:color w:val="3B3838" w:themeColor="background2" w:themeShade="40"/>
+              <w:sz w:val="56"/>
+              <w:szCs w:val="56"/>
+            </w:rPr>
+            <w:t>Indice</w:t>
+          </w:r>
+        </w:p>
+        <w:p>
+          <w:pPr>
+            <w:rPr>
+              <w:lang w:eastAsia="it-IT"/>
+            </w:rPr>
+          </w:pPr>
+        </w:p>
+        <w:p>
+          <w:pPr>
+            <w:pStyle w:val="Sommario1"/>
+          </w:pPr>
+          <w:r>
+            <w:t xml:space="preserve">1 </w:t>
+          </w:r>
+          <w:r>
+            <w:t xml:space="preserve"> </w:t>
+          </w:r>
+          <w:r>
+            <w:t xml:space="preserve">Descrizione del </w:t>
+          </w:r>
+          <w:r>
+            <w:t>Progetto</w:t>
+          </w:r>
+          <w:r>
+            <w:ptab w:relativeTo="margin" w:alignment="right" w:leader="dot"/>
+          </w:r>
+          <w:r>
+            <w:t>4</w:t>
+          </w:r>
+        </w:p>
+        <w:p>
+          <w:pPr>
+            <w:pStyle w:val="Sommario2"/>
+            <w:ind w:left="216"/>
+            <w:rPr>
+              <w:rFonts w:ascii="Times New Roman" w:hAnsi="Times New Roman"/>
+              <w:sz w:val="24"/>
+              <w:szCs w:val="24"/>
+            </w:rPr>
+          </w:pPr>
+          <w:r>
+            <w:rPr>
+              <w:rFonts w:ascii="Times New Roman" w:hAnsi="Times New Roman"/>
+              <w:sz w:val="24"/>
+              <w:szCs w:val="24"/>
+            </w:rPr>
+            <w:t>1.1 Analisi del problema</w:t>
+          </w:r>
+          <w:r>
+            <w:rPr>
+              <w:rFonts w:ascii="Times New Roman" w:hAnsi="Times New Roman"/>
+              <w:sz w:val="24"/>
+              <w:szCs w:val="24"/>
+            </w:rPr>
+            <w:ptab w:relativeTo="margin" w:alignment="right" w:leader="dot"/>
+          </w:r>
+          <w:r>
+            <w:rPr>
+              <w:rFonts w:ascii="Times New Roman" w:hAnsi="Times New Roman"/>
+              <w:sz w:val="24"/>
+              <w:szCs w:val="24"/>
+            </w:rPr>
+            <w:t>4</w:t>
+          </w:r>
+        </w:p>
+        <w:p>
+          <w:pPr>
+            <w:pStyle w:val="Sommario1"/>
+          </w:pPr>
+          <w:r>
+            <w:t xml:space="preserve">2 </w:t>
+          </w:r>
+          <w:r>
+            <w:t xml:space="preserve"> </w:t>
+          </w:r>
+          <w:r>
+            <w:t xml:space="preserve">Progettazione </w:t>
+          </w:r>
+          <w:r>
+            <w:t>Concettuale</w:t>
+          </w:r>
+          <w:r>
+            <w:ptab w:relativeTo="margin" w:alignment="right" w:leader="dot"/>
+          </w:r>
+          <w:r>
+            <w:t>5</w:t>
+          </w:r>
+        </w:p>
+        <w:p>
+          <w:pPr>
+            <w:pStyle w:val="Sommario2"/>
+            <w:ind w:left="216"/>
+            <w:rPr>
+              <w:rFonts w:ascii="Times New Roman" w:hAnsi="Times New Roman"/>
+              <w:sz w:val="24"/>
+              <w:szCs w:val="24"/>
+            </w:rPr>
+          </w:pPr>
+          <w:r>
+            <w:rPr>
+              <w:rFonts w:ascii="Times New Roman" w:hAnsi="Times New Roman"/>
+              <w:sz w:val="24"/>
+              <w:szCs w:val="24"/>
+            </w:rPr>
+            <w:t xml:space="preserve">2.1 </w:t>
+          </w:r>
+          <w:proofErr w:type="spellStart"/>
+          <w:r>
+            <w:rPr>
+              <w:rFonts w:ascii="Times New Roman" w:hAnsi="Times New Roman"/>
+              <w:sz w:val="24"/>
+              <w:szCs w:val="24"/>
+            </w:rPr>
+            <w:t>Lorem</w:t>
+          </w:r>
+          <w:proofErr w:type="spellEnd"/>
+          <w:r>
+            <w:rPr>
+              <w:rFonts w:ascii="Times New Roman" w:hAnsi="Times New Roman"/>
+              <w:sz w:val="24"/>
+              <w:szCs w:val="24"/>
+            </w:rPr>
+            <w:t xml:space="preserve"> </w:t>
+          </w:r>
+          <w:proofErr w:type="spellStart"/>
+          <w:r>
+            <w:rPr>
+              <w:rFonts w:ascii="Times New Roman" w:hAnsi="Times New Roman"/>
+              <w:sz w:val="24"/>
+              <w:szCs w:val="24"/>
+            </w:rPr>
+            <w:t>Ipsum</w:t>
+          </w:r>
+          <w:proofErr w:type="spellEnd"/>
+          <w:r>
+            <w:rPr>
+              <w:rFonts w:ascii="Times New Roman" w:hAnsi="Times New Roman"/>
+              <w:sz w:val="24"/>
+              <w:szCs w:val="24"/>
+            </w:rPr>
+            <w:ptab w:relativeTo="margin" w:alignment="right" w:leader="dot"/>
+          </w:r>
+          <w:r>
+            <w:rPr>
+              <w:rFonts w:ascii="Times New Roman" w:hAnsi="Times New Roman"/>
+              <w:sz w:val="24"/>
+              <w:szCs w:val="24"/>
+            </w:rPr>
+            <w:t>5</w:t>
+          </w:r>
+        </w:p>
+      </w:sdtContent>
+    </w:sdt>
+    <w:p>
+      <w:pPr>
+        <w:rPr>
+          <w:rFonts w:ascii="Times New Roman" w:eastAsia="CIDFont+F1" w:hAnsi="Times New Roman" w:cs="Times New Roman"/>
+          <w:noProof w:val="0"/>
+          <w:color w:val="3B3838" w:themeColor="background2" w:themeShade="40"/>
+          <w:sz w:val="24"/>
+          <w:szCs w:val="24"/>
+        </w:rPr>
+      </w:pPr>
+      <w:r>
+        <w:rPr>
+          <w:rFonts w:ascii="Times New Roman" w:eastAsia="CIDFont+F1" w:hAnsi="Times New Roman" w:cs="Times New Roman"/>
+          <w:noProof w:val="0"/>
+          <w:color w:val="3B3838" w:themeColor="background2" w:themeShade="40"/>
+          <w:sz w:val="24"/>
+          <w:szCs w:val="24"/>
+        </w:rPr>
+        <w:br w:type="page"/>
+      </w:r>
+    </w:p>
     <w:p>
       <w:pPr>
         <w:spacing w:line="240" w:lineRule="auto"/>
@@ -610,20 +819,20 @@
           <w:rFonts w:ascii="Times New Roman" w:eastAsia="CIDFont+F1" w:hAnsi="Times New Roman" w:cs="Times New Roman"/>
           <w:noProof w:val="0"/>
           <w:color w:val="3B3838" w:themeColor="background2" w:themeShade="40"/>
-          <w:sz w:val="56"/>
-          <w:szCs w:val="56"/>
-        </w:rPr>
-      </w:pPr>
-      <w:r>
-        <w:rPr>
-          <w:rFonts w:ascii="Times New Roman" w:eastAsia="CIDFont+F1" w:hAnsi="Times New Roman" w:cs="Times New Roman"/>
-          <w:noProof w:val="0"/>
-          <w:color w:val="3B3838" w:themeColor="background2" w:themeShade="40"/>
-          <w:sz w:val="56"/>
-          <w:szCs w:val="56"/>
+          <w:sz w:val="36"/>
+          <w:szCs w:val="36"/>
+        </w:rPr>
+      </w:pPr>
+      <w:r>
+        <w:rPr>
+          <w:rFonts w:ascii="Times New Roman" w:eastAsia="CIDFont+F1" w:hAnsi="Times New Roman" w:cs="Times New Roman"/>
+          <w:noProof w:val="0"/>
+          <w:color w:val="3B3838" w:themeColor="background2" w:themeShade="40"/>
+          <w:sz w:val="36"/>
+          <w:szCs w:val="36"/>
         </w:rPr>
         <w:lastRenderedPageBreak/>
-        <w:t>Indice</w:t>
+        <w:t>Capitolo 1</w:t>
       </w:r>
     </w:p>
     <w:p>
@@ -633,8 +842,30 @@
           <w:rFonts w:ascii="Times New Roman" w:eastAsia="CIDFont+F1" w:hAnsi="Times New Roman" w:cs="Times New Roman"/>
           <w:noProof w:val="0"/>
           <w:color w:val="3B3838" w:themeColor="background2" w:themeShade="40"/>
-          <w:sz w:val="56"/>
-          <w:szCs w:val="56"/>
+          <w:sz w:val="52"/>
+          <w:szCs w:val="52"/>
+        </w:rPr>
+      </w:pPr>
+      <w:r>
+        <w:rPr>
+          <w:rFonts w:ascii="Times New Roman" w:eastAsia="CIDFont+F1" w:hAnsi="Times New Roman" w:cs="Times New Roman"/>
+          <w:noProof w:val="0"/>
+          <w:color w:val="3B3838" w:themeColor="background2" w:themeShade="40"/>
+          <w:sz w:val="52"/>
+          <w:szCs w:val="52"/>
+        </w:rPr>
+        <w:t>Descrizione del Progetto</w:t>
+      </w:r>
+    </w:p>
+    <w:p>
+      <w:pPr>
+        <w:spacing w:line="240" w:lineRule="auto"/>
+        <w:rPr>
+          <w:rFonts w:ascii="Times New Roman" w:eastAsia="CIDFont+F1" w:hAnsi="Times New Roman" w:cs="Times New Roman"/>
+          <w:noProof w:val="0"/>
+          <w:color w:val="3B3838" w:themeColor="background2" w:themeShade="40"/>
+          <w:sz w:val="52"/>
+          <w:szCs w:val="52"/>
         </w:rPr>
       </w:pPr>
     </w:p>
@@ -642,108 +873,192 @@
       <w:pPr>
         <w:pStyle w:val="Paragrafoelenco"/>
         <w:numPr>
-          <w:ilvl w:val="0"/>
-          <w:numId w:val="4"/>
+          <w:ilvl w:val="1"/>
+          <w:numId w:val="6"/>
         </w:numPr>
         <w:spacing w:line="240" w:lineRule="auto"/>
         <w:rPr>
           <w:rFonts w:ascii="Times New Roman" w:eastAsia="CIDFont+F1" w:hAnsi="Times New Roman" w:cs="Times New Roman"/>
           <w:noProof w:val="0"/>
           <w:color w:val="3B3838" w:themeColor="background2" w:themeShade="40"/>
-          <w:sz w:val="32"/>
-          <w:szCs w:val="32"/>
-        </w:rPr>
-      </w:pPr>
-      <w:r>
-        <w:rPr>
-          <w:rFonts w:ascii="Times New Roman" w:eastAsia="CIDFont+F1" w:hAnsi="Times New Roman" w:cs="Times New Roman"/>
-          <w:noProof w:val="0"/>
-          <w:color w:val="3B3838" w:themeColor="background2" w:themeShade="40"/>
-          <w:sz w:val="32"/>
-          <w:szCs w:val="32"/>
-        </w:rPr>
-        <w:t>Descrizione del Progetto</w:t>
-      </w:r>
-    </w:p>
-    <w:p>
-      <w:pPr>
-        <w:pStyle w:val="Paragrafoelenco"/>
-        <w:numPr>
-          <w:ilvl w:val="0"/>
-          <w:numId w:val="4"/>
-        </w:numPr>
+          <w:sz w:val="36"/>
+          <w:szCs w:val="36"/>
+        </w:rPr>
+      </w:pPr>
+      <w:r>
+        <w:rPr>
+          <w:rFonts w:ascii="Times New Roman" w:eastAsia="CIDFont+F1" w:hAnsi="Times New Roman" w:cs="Times New Roman"/>
+          <w:noProof w:val="0"/>
+          <w:color w:val="3B3838" w:themeColor="background2" w:themeShade="40"/>
+          <w:sz w:val="36"/>
+          <w:szCs w:val="36"/>
+        </w:rPr>
+        <w:t>Analisi</w:t>
+      </w:r>
+      <w:r>
+        <w:rPr>
+          <w:rFonts w:ascii="Times New Roman" w:eastAsia="CIDFont+F1" w:hAnsi="Times New Roman" w:cs="Times New Roman"/>
+          <w:noProof w:val="0"/>
+          <w:color w:val="3B3838" w:themeColor="background2" w:themeShade="40"/>
+          <w:sz w:val="36"/>
+          <w:szCs w:val="36"/>
+        </w:rPr>
+        <w:t xml:space="preserve"> del problema</w:t>
+      </w:r>
+    </w:p>
+    <w:p>
+      <w:pPr>
         <w:spacing w:line="240" w:lineRule="auto"/>
         <w:rPr>
           <w:rFonts w:ascii="Times New Roman" w:eastAsia="CIDFont+F1" w:hAnsi="Times New Roman" w:cs="Times New Roman"/>
           <w:noProof w:val="0"/>
           <w:color w:val="3B3838" w:themeColor="background2" w:themeShade="40"/>
-          <w:sz w:val="32"/>
-          <w:szCs w:val="32"/>
-        </w:rPr>
-      </w:pPr>
-      <w:r>
-        <w:rPr>
-          <w:rFonts w:ascii="Times New Roman" w:eastAsia="CIDFont+F1" w:hAnsi="Times New Roman" w:cs="Times New Roman"/>
-          <w:noProof w:val="0"/>
-          <w:color w:val="3B3838" w:themeColor="background2" w:themeShade="40"/>
-          <w:sz w:val="32"/>
-          <w:szCs w:val="32"/>
-        </w:rPr>
-        <w:t>Progettazione Concettuale</w:t>
-      </w:r>
-    </w:p>
-    <w:p>
-      <w:pPr>
-        <w:pStyle w:val="Paragrafoelenco"/>
-        <w:numPr>
-          <w:ilvl w:val="0"/>
-          <w:numId w:val="4"/>
-        </w:numPr>
+          <w:sz w:val="24"/>
+          <w:szCs w:val="24"/>
+        </w:rPr>
+      </w:pPr>
+      <w:r>
+        <w:rPr>
+          <w:rFonts w:ascii="Times New Roman" w:eastAsia="CIDFont+F1" w:hAnsi="Times New Roman" w:cs="Times New Roman"/>
+          <w:noProof w:val="0"/>
+          <w:color w:val="3B3838" w:themeColor="background2" w:themeShade="40"/>
+          <w:sz w:val="24"/>
+          <w:szCs w:val="24"/>
+        </w:rPr>
+        <w:t>L’obiettivo principale del progetto è l’implementazione di</w:t>
+      </w:r>
+      <w:r>
+        <w:rPr>
+          <w:rFonts w:ascii="Times New Roman" w:eastAsia="CIDFont+F1" w:hAnsi="Times New Roman" w:cs="Times New Roman"/>
+          <w:noProof w:val="0"/>
+          <w:color w:val="3B3838" w:themeColor="background2" w:themeShade="40"/>
+          <w:sz w:val="24"/>
+          <w:szCs w:val="24"/>
+        </w:rPr>
+        <w:t xml:space="preserve"> </w:t>
+      </w:r>
+      <w:r>
+        <w:rPr>
+          <w:rFonts w:ascii="Times New Roman" w:eastAsia="CIDFont+F1" w:hAnsi="Times New Roman" w:cs="Times New Roman"/>
+          <w:noProof w:val="0"/>
+          <w:color w:val="3B3838" w:themeColor="background2" w:themeShade="40"/>
+          <w:sz w:val="24"/>
+          <w:szCs w:val="24"/>
+        </w:rPr>
+        <w:t>una</w:t>
+      </w:r>
+      <w:r>
+        <w:rPr>
+          <w:rFonts w:ascii="Times New Roman" w:eastAsia="CIDFont+F1" w:hAnsi="Times New Roman" w:cs="Times New Roman"/>
+          <w:noProof w:val="0"/>
+          <w:color w:val="3B3838" w:themeColor="background2" w:themeShade="40"/>
+          <w:sz w:val="24"/>
+          <w:szCs w:val="24"/>
+        </w:rPr>
+        <w:t xml:space="preserve"> base di dati relazionale </w:t>
+      </w:r>
+      <w:r>
+        <w:rPr>
+          <w:rFonts w:ascii="Times New Roman" w:eastAsia="CIDFont+F1" w:hAnsi="Times New Roman" w:cs="Times New Roman"/>
+          <w:noProof w:val="0"/>
+          <w:color w:val="3B3838" w:themeColor="background2" w:themeShade="40"/>
+          <w:sz w:val="24"/>
+          <w:szCs w:val="24"/>
+        </w:rPr>
+        <w:t xml:space="preserve">come supporto </w:t>
+      </w:r>
+      <w:r>
+        <w:rPr>
+          <w:rFonts w:ascii="Times New Roman" w:eastAsia="CIDFont+F1" w:hAnsi="Times New Roman" w:cs="Times New Roman"/>
+          <w:noProof w:val="0"/>
+          <w:color w:val="3B3838" w:themeColor="background2" w:themeShade="40"/>
+          <w:sz w:val="24"/>
+          <w:szCs w:val="24"/>
+        </w:rPr>
+        <w:t xml:space="preserve">per la gestione di un laboratorio scientifico. </w:t>
+      </w:r>
+    </w:p>
+    <w:p>
+      <w:pPr>
         <w:spacing w:line="240" w:lineRule="auto"/>
         <w:rPr>
           <w:rFonts w:ascii="Times New Roman" w:eastAsia="CIDFont+F1" w:hAnsi="Times New Roman" w:cs="Times New Roman"/>
-          <w:noProof w:val="0"/>
-          <w:color w:val="3B3838" w:themeColor="background2" w:themeShade="40"/>
-          <w:sz w:val="32"/>
-          <w:szCs w:val="32"/>
-        </w:rPr>
-      </w:pPr>
-      <w:r>
-        <w:rPr>
-          <w:rFonts w:ascii="Times New Roman" w:eastAsia="CIDFont+F1" w:hAnsi="Times New Roman" w:cs="Times New Roman"/>
-          <w:noProof w:val="0"/>
-          <w:color w:val="3B3838" w:themeColor="background2" w:themeShade="40"/>
-          <w:sz w:val="32"/>
-          <w:szCs w:val="32"/>
-        </w:rPr>
-        <w:t>Progettazione Logica</w:t>
-      </w:r>
-    </w:p>
-    <w:p>
-      <w:pPr>
-        <w:pStyle w:val="Paragrafoelenco"/>
-        <w:numPr>
-          <w:ilvl w:val="0"/>
-          <w:numId w:val="4"/>
-        </w:numPr>
+          <w:i/>
+          <w:iCs/>
+          <w:noProof w:val="0"/>
+          <w:color w:val="3B3838" w:themeColor="background2" w:themeShade="40"/>
+          <w:sz w:val="24"/>
+          <w:szCs w:val="24"/>
+          <w:highlight w:val="lightGray"/>
+        </w:rPr>
+      </w:pPr>
+      <w:r>
+        <w:rPr>
+          <w:rFonts w:ascii="Times New Roman" w:eastAsia="CIDFont+F1" w:hAnsi="Times New Roman" w:cs="Times New Roman"/>
+          <w:i/>
+          <w:iCs/>
+          <w:noProof w:val="0"/>
+          <w:color w:val="3B3838" w:themeColor="background2" w:themeShade="40"/>
+          <w:sz w:val="24"/>
+          <w:szCs w:val="24"/>
+          <w:highlight w:val="lightGray"/>
+        </w:rPr>
+        <w:t>TRACCIA 1: SISTEMA DI GESTIONE DI UN LABORATORIO SCIENTIFICO</w:t>
+      </w:r>
+    </w:p>
+    <w:p>
+      <w:pPr>
         <w:spacing w:line="240" w:lineRule="auto"/>
         <w:rPr>
           <w:rFonts w:ascii="Times New Roman" w:eastAsia="CIDFont+F1" w:hAnsi="Times New Roman" w:cs="Times New Roman"/>
-          <w:noProof w:val="0"/>
-          <w:color w:val="3B3838" w:themeColor="background2" w:themeShade="40"/>
-          <w:sz w:val="32"/>
-          <w:szCs w:val="32"/>
-        </w:rPr>
-      </w:pPr>
-      <w:r>
-        <w:rPr>
-          <w:rFonts w:ascii="Times New Roman" w:eastAsia="CIDFont+F1" w:hAnsi="Times New Roman" w:cs="Times New Roman"/>
-          <w:noProof w:val="0"/>
-          <w:color w:val="3B3838" w:themeColor="background2" w:themeShade="40"/>
-          <w:sz w:val="32"/>
-          <w:szCs w:val="32"/>
-        </w:rPr>
-        <w:t>Progettazione Fisica</w:t>
+          <w:i/>
+          <w:iCs/>
+          <w:noProof w:val="0"/>
+          <w:color w:val="3B3838" w:themeColor="background2" w:themeShade="40"/>
+          <w:sz w:val="24"/>
+          <w:szCs w:val="24"/>
+        </w:rPr>
+      </w:pPr>
+      <w:r>
+        <w:rPr>
+          <w:rFonts w:ascii="Times New Roman" w:eastAsia="CIDFont+F1" w:hAnsi="Times New Roman" w:cs="Times New Roman"/>
+          <w:i/>
+          <w:iCs/>
+          <w:noProof w:val="0"/>
+          <w:color w:val="3B3838" w:themeColor="background2" w:themeShade="40"/>
+          <w:sz w:val="24"/>
+          <w:szCs w:val="24"/>
+          <w:highlight w:val="lightGray"/>
+        </w:rPr>
+        <w:t xml:space="preserve">Si sviluppi un sistema informativo, composto da una base di dati relazionale e da un applicativo Java dotato di GUI (Swing o </w:t>
+      </w:r>
+      <w:proofErr w:type="spellStart"/>
+      <w:r>
+        <w:rPr>
+          <w:rFonts w:ascii="Times New Roman" w:eastAsia="CIDFont+F1" w:hAnsi="Times New Roman" w:cs="Times New Roman"/>
+          <w:i/>
+          <w:iCs/>
+          <w:noProof w:val="0"/>
+          <w:color w:val="3B3838" w:themeColor="background2" w:themeShade="40"/>
+          <w:sz w:val="24"/>
+          <w:szCs w:val="24"/>
+          <w:highlight w:val="lightGray"/>
+        </w:rPr>
+        <w:t>JavaFX</w:t>
+      </w:r>
+      <w:proofErr w:type="spellEnd"/>
+      <w:r>
+        <w:rPr>
+          <w:rFonts w:ascii="Times New Roman" w:eastAsia="CIDFont+F1" w:hAnsi="Times New Roman" w:cs="Times New Roman"/>
+          <w:i/>
+          <w:iCs/>
+          <w:noProof w:val="0"/>
+          <w:color w:val="3B3838" w:themeColor="background2" w:themeShade="40"/>
+          <w:sz w:val="24"/>
+          <w:szCs w:val="24"/>
+          <w:highlight w:val="lightGray"/>
+        </w:rPr>
+        <w:t>), per la gestione di un laboratorio scientifico. Ogni laboratorio ha una descrizione ed una o più sedi, per ognuna delle quali c'è un responsabile, e un numero variabile di tecnici. Di tutti si conservano i dati anagrafici, la matricola e i contatti telefonici e di email. Ogni laboratorio possiede un certo numero di postazioni. Ogni postazione ospita uno o più strumenti, e può essere occupata contemporaneamente da una o più persone che usano strumenti differenti. Per ogni strumento si conservano le caratteristiche tecniche e la descrizione. Deve essere possibile prenotare uno strumento, indicando un tempo che non può però essere superiore al massimo tempo d'uso consentito. L'utente deve poter selezionare lo strumento per descrizione o per sede, e vederne il calendario di prenotazione. Può effettuare una prenotazione, cancellarla o, eventualmente, modificarla. Per ogni strumento, inoltre, si vorrebbe un riepilogo, su base mensile ed annuale, di quanto è stato usato e di quale utente lo ha usato di più.</w:t>
       </w:r>
     </w:p>
     <w:sectPr>
@@ -1227,6 +1542,208 @@
       </w:rPr>
     </w:lvl>
   </w:abstractNum>
+  <w:abstractNum w:abstractNumId="4" w15:restartNumberingAfterBreak="0">
+    <w:nsid w:val="72B13371"/>
+    <w:multiLevelType w:val="multilevel"/>
+    <w:tmpl w:val="4E102A6A"/>
+    <w:lvl w:ilvl="0">
+      <w:start w:val="1"/>
+      <w:numFmt w:val="decimal"/>
+      <w:lvlText w:val="%1"/>
+      <w:lvlJc w:val="left"/>
+      <w:pPr>
+        <w:ind w:left="540" w:hanging="540"/>
+      </w:pPr>
+      <w:rPr>
+        <w:rFonts w:hint="default"/>
+      </w:rPr>
+    </w:lvl>
+    <w:lvl w:ilvl="1">
+      <w:start w:val="1"/>
+      <w:numFmt w:val="decimal"/>
+      <w:lvlText w:val="%1.%2"/>
+      <w:lvlJc w:val="left"/>
+      <w:pPr>
+        <w:ind w:left="720" w:hanging="720"/>
+      </w:pPr>
+      <w:rPr>
+        <w:rFonts w:hint="default"/>
+      </w:rPr>
+    </w:lvl>
+    <w:lvl w:ilvl="2">
+      <w:start w:val="1"/>
+      <w:numFmt w:val="decimal"/>
+      <w:lvlText w:val="%1.%2.%3"/>
+      <w:lvlJc w:val="left"/>
+      <w:pPr>
+        <w:ind w:left="720" w:hanging="720"/>
+      </w:pPr>
+      <w:rPr>
+        <w:rFonts w:hint="default"/>
+      </w:rPr>
+    </w:lvl>
+    <w:lvl w:ilvl="3">
+      <w:start w:val="1"/>
+      <w:numFmt w:val="decimal"/>
+      <w:lvlText w:val="%1.%2.%3.%4"/>
+      <w:lvlJc w:val="left"/>
+      <w:pPr>
+        <w:ind w:left="1080" w:hanging="1080"/>
+      </w:pPr>
+      <w:rPr>
+        <w:rFonts w:hint="default"/>
+      </w:rPr>
+    </w:lvl>
+    <w:lvl w:ilvl="4">
+      <w:start w:val="1"/>
+      <w:numFmt w:val="decimal"/>
+      <w:lvlText w:val="%1.%2.%3.%4.%5"/>
+      <w:lvlJc w:val="left"/>
+      <w:pPr>
+        <w:ind w:left="1440" w:hanging="1440"/>
+      </w:pPr>
+      <w:rPr>
+        <w:rFonts w:hint="default"/>
+      </w:rPr>
+    </w:lvl>
+    <w:lvl w:ilvl="5">
+      <w:start w:val="1"/>
+      <w:numFmt w:val="decimal"/>
+      <w:lvlText w:val="%1.%2.%3.%4.%5.%6"/>
+      <w:lvlJc w:val="left"/>
+      <w:pPr>
+        <w:ind w:left="1800" w:hanging="1800"/>
+      </w:pPr>
+      <w:rPr>
+        <w:rFonts w:hint="default"/>
+      </w:rPr>
+    </w:lvl>
+    <w:lvl w:ilvl="6">
+      <w:start w:val="1"/>
+      <w:numFmt w:val="decimal"/>
+      <w:lvlText w:val="%1.%2.%3.%4.%5.%6.%7"/>
+      <w:lvlJc w:val="left"/>
+      <w:pPr>
+        <w:ind w:left="1800" w:hanging="1800"/>
+      </w:pPr>
+      <w:rPr>
+        <w:rFonts w:hint="default"/>
+      </w:rPr>
+    </w:lvl>
+    <w:lvl w:ilvl="7">
+      <w:start w:val="1"/>
+      <w:numFmt w:val="decimal"/>
+      <w:lvlText w:val="%1.%2.%3.%4.%5.%6.%7.%8"/>
+      <w:lvlJc w:val="left"/>
+      <w:pPr>
+        <w:ind w:left="2160" w:hanging="2160"/>
+      </w:pPr>
+      <w:rPr>
+        <w:rFonts w:hint="default"/>
+      </w:rPr>
+    </w:lvl>
+    <w:lvl w:ilvl="8">
+      <w:start w:val="1"/>
+      <w:numFmt w:val="decimal"/>
+      <w:lvlText w:val="%1.%2.%3.%4.%5.%6.%7.%8.%9"/>
+      <w:lvlJc w:val="left"/>
+      <w:pPr>
+        <w:ind w:left="2520" w:hanging="2520"/>
+      </w:pPr>
+      <w:rPr>
+        <w:rFonts w:hint="default"/>
+      </w:rPr>
+    </w:lvl>
+  </w:abstractNum>
+  <w:abstractNum w:abstractNumId="5" w15:restartNumberingAfterBreak="0">
+    <w:nsid w:val="74DD13C2"/>
+    <w:multiLevelType w:val="hybridMultilevel"/>
+    <w:tmpl w:val="1CA2C762"/>
+    <w:lvl w:ilvl="0" w:tplc="DB305D5C">
+      <w:start w:val="1"/>
+      <w:numFmt w:val="decimal"/>
+      <w:lvlText w:val="%1."/>
+      <w:lvlJc w:val="left"/>
+      <w:pPr>
+        <w:ind w:left="1080" w:hanging="360"/>
+      </w:pPr>
+      <w:rPr>
+        <w:rFonts w:hint="default"/>
+      </w:rPr>
+    </w:lvl>
+    <w:lvl w:ilvl="1" w:tplc="04100019" w:tentative="1">
+      <w:start w:val="1"/>
+      <w:numFmt w:val="lowerLetter"/>
+      <w:lvlText w:val="%2."/>
+      <w:lvlJc w:val="left"/>
+      <w:pPr>
+        <w:ind w:left="1800" w:hanging="360"/>
+      </w:pPr>
+    </w:lvl>
+    <w:lvl w:ilvl="2" w:tplc="0410001B" w:tentative="1">
+      <w:start w:val="1"/>
+      <w:numFmt w:val="lowerRoman"/>
+      <w:lvlText w:val="%3."/>
+      <w:lvlJc w:val="right"/>
+      <w:pPr>
+        <w:ind w:left="2520" w:hanging="180"/>
+      </w:pPr>
+    </w:lvl>
+    <w:lvl w:ilvl="3" w:tplc="0410000F" w:tentative="1">
+      <w:start w:val="1"/>
+      <w:numFmt w:val="decimal"/>
+      <w:lvlText w:val="%4."/>
+      <w:lvlJc w:val="left"/>
+      <w:pPr>
+        <w:ind w:left="3240" w:hanging="360"/>
+      </w:pPr>
+    </w:lvl>
+    <w:lvl w:ilvl="4" w:tplc="04100019" w:tentative="1">
+      <w:start w:val="1"/>
+      <w:numFmt w:val="lowerLetter"/>
+      <w:lvlText w:val="%5."/>
+      <w:lvlJc w:val="left"/>
+      <w:pPr>
+        <w:ind w:left="3960" w:hanging="360"/>
+      </w:pPr>
+    </w:lvl>
+    <w:lvl w:ilvl="5" w:tplc="0410001B" w:tentative="1">
+      <w:start w:val="1"/>
+      <w:numFmt w:val="lowerRoman"/>
+      <w:lvlText w:val="%6."/>
+      <w:lvlJc w:val="right"/>
+      <w:pPr>
+        <w:ind w:left="4680" w:hanging="180"/>
+      </w:pPr>
+    </w:lvl>
+    <w:lvl w:ilvl="6" w:tplc="0410000F" w:tentative="1">
+      <w:start w:val="1"/>
+      <w:numFmt w:val="decimal"/>
+      <w:lvlText w:val="%7."/>
+      <w:lvlJc w:val="left"/>
+      <w:pPr>
+        <w:ind w:left="5400" w:hanging="360"/>
+      </w:pPr>
+    </w:lvl>
+    <w:lvl w:ilvl="7" w:tplc="04100019" w:tentative="1">
+      <w:start w:val="1"/>
+      <w:numFmt w:val="lowerLetter"/>
+      <w:lvlText w:val="%8."/>
+      <w:lvlJc w:val="left"/>
+      <w:pPr>
+        <w:ind w:left="6120" w:hanging="360"/>
+      </w:pPr>
+    </w:lvl>
+    <w:lvl w:ilvl="8" w:tplc="0410001B" w:tentative="1">
+      <w:start w:val="1"/>
+      <w:numFmt w:val="lowerRoman"/>
+      <w:lvlText w:val="%9."/>
+      <w:lvlJc w:val="right"/>
+      <w:pPr>
+        <w:ind w:left="6840" w:hanging="180"/>
+      </w:pPr>
+    </w:lvl>
+  </w:abstractNum>
   <w:num w:numId="1" w16cid:durableId="960114155">
     <w:abstractNumId w:val="3"/>
   </w:num>
@@ -1238,6 +1755,12 @@
   </w:num>
   <w:num w:numId="4" w16cid:durableId="242034560">
     <w:abstractNumId w:val="0"/>
+  </w:num>
+  <w:num w:numId="5" w16cid:durableId="368262864">
+    <w:abstractNumId w:val="5"/>
+  </w:num>
+  <w:num w:numId="6" w16cid:durableId="1470591932">
+    <w:abstractNumId w:val="4"/>
   </w:num>
 </w:numbering>
 </file>
@@ -1644,6 +2167,27 @@
       <w:noProof/>
     </w:rPr>
   </w:style>
+  <w:style w:type="paragraph" w:styleId="Titolo1">
+    <w:name w:val="heading 1"/>
+    <w:basedOn w:val="Normale"/>
+    <w:next w:val="Normale"/>
+    <w:link w:val="Titolo1Carattere"/>
+    <w:uiPriority w:val="9"/>
+    <w:qFormat/>
+    <w:rsid w:val="00926990"/>
+    <w:pPr>
+      <w:keepNext/>
+      <w:keepLines/>
+      <w:spacing w:before="240" w:after="0"/>
+      <w:outlineLvl w:val="0"/>
+    </w:pPr>
+    <w:rPr>
+      <w:rFonts w:asciiTheme="majorHAnsi" w:eastAsiaTheme="majorEastAsia" w:hAnsiTheme="majorHAnsi" w:cstheme="majorBidi"/>
+      <w:color w:val="2F5496" w:themeColor="accent1" w:themeShade="BF"/>
+      <w:sz w:val="32"/>
+      <w:szCs w:val="32"/>
+    </w:rPr>
+  </w:style>
   <w:style w:type="character" w:default="1" w:styleId="Carpredefinitoparagrafo">
     <w:name w:val="Default Paragraph Font"/>
     <w:uiPriority w:val="1"/>
@@ -1731,6 +2275,93 @@
       <w:ind w:left="720"/>
       <w:contextualSpacing/>
     </w:pPr>
+  </w:style>
+  <w:style w:type="character" w:customStyle="1" w:styleId="Titolo1Carattere">
+    <w:name w:val="Titolo 1 Carattere"/>
+    <w:basedOn w:val="Carpredefinitoparagrafo"/>
+    <w:link w:val="Titolo1"/>
+    <w:uiPriority w:val="9"/>
+    <w:rsid w:val="00926990"/>
+    <w:rPr>
+      <w:rFonts w:asciiTheme="majorHAnsi" w:eastAsiaTheme="majorEastAsia" w:hAnsiTheme="majorHAnsi" w:cstheme="majorBidi"/>
+      <w:noProof/>
+      <w:color w:val="2F5496" w:themeColor="accent1" w:themeShade="BF"/>
+      <w:sz w:val="32"/>
+      <w:szCs w:val="32"/>
+    </w:rPr>
+  </w:style>
+  <w:style w:type="paragraph" w:styleId="Titolosommario">
+    <w:name w:val="TOC Heading"/>
+    <w:basedOn w:val="Titolo1"/>
+    <w:next w:val="Normale"/>
+    <w:uiPriority w:val="39"/>
+    <w:unhideWhenUsed/>
+    <w:qFormat/>
+    <w:rsid w:val="00926990"/>
+    <w:pPr>
+      <w:outlineLvl w:val="9"/>
+    </w:pPr>
+    <w:rPr>
+      <w:noProof w:val="0"/>
+      <w:lang w:eastAsia="it-IT"/>
+    </w:rPr>
+  </w:style>
+  <w:style w:type="paragraph" w:styleId="Sommario2">
+    <w:name w:val="toc 2"/>
+    <w:basedOn w:val="Normale"/>
+    <w:next w:val="Normale"/>
+    <w:autoRedefine/>
+    <w:uiPriority w:val="39"/>
+    <w:unhideWhenUsed/>
+    <w:rsid w:val="00926990"/>
+    <w:pPr>
+      <w:spacing w:after="100"/>
+      <w:ind w:left="220"/>
+    </w:pPr>
+    <w:rPr>
+      <w:rFonts w:eastAsiaTheme="minorEastAsia" w:cs="Times New Roman"/>
+      <w:noProof w:val="0"/>
+      <w:lang w:eastAsia="it-IT"/>
+    </w:rPr>
+  </w:style>
+  <w:style w:type="paragraph" w:styleId="Sommario1">
+    <w:name w:val="toc 1"/>
+    <w:basedOn w:val="Normale"/>
+    <w:next w:val="Normale"/>
+    <w:autoRedefine/>
+    <w:uiPriority w:val="39"/>
+    <w:unhideWhenUsed/>
+    <w:rsid w:val="00926990"/>
+    <w:pPr>
+      <w:spacing w:after="100"/>
+    </w:pPr>
+    <w:rPr>
+      <w:rFonts w:ascii="Times New Roman" w:eastAsiaTheme="minorEastAsia" w:hAnsi="Times New Roman" w:cs="Times New Roman"/>
+      <w:b/>
+      <w:bCs/>
+      <w:noProof w:val="0"/>
+      <w:sz w:val="24"/>
+      <w:szCs w:val="24"/>
+      <w:lang w:eastAsia="it-IT"/>
+    </w:rPr>
+  </w:style>
+  <w:style w:type="paragraph" w:styleId="Sommario3">
+    <w:name w:val="toc 3"/>
+    <w:basedOn w:val="Normale"/>
+    <w:next w:val="Normale"/>
+    <w:autoRedefine/>
+    <w:uiPriority w:val="39"/>
+    <w:unhideWhenUsed/>
+    <w:rsid w:val="00926990"/>
+    <w:pPr>
+      <w:spacing w:after="100"/>
+      <w:ind w:left="440"/>
+    </w:pPr>
+    <w:rPr>
+      <w:rFonts w:eastAsiaTheme="minorEastAsia" w:cs="Times New Roman"/>
+      <w:noProof w:val="0"/>
+      <w:lang w:eastAsia="it-IT"/>
+    </w:rPr>
   </w:style>
 </w:styles>
 </file>

</xml_diff>

<commit_message>
-Aggiunto schema logico -Piccole modifiche ai class diagram -Aggiornata Documentazione -Create le prime tabelle sql
</commit_message>
<xml_diff>
--- a/basi-di-dati/doc/Documentazione.docx
+++ b/basi-di-dati/doc/Documentazione.docx
@@ -9251,15 +9251,22 @@
                 <w:sz w:val="32"/>
                 <w:szCs w:val="32"/>
               </w:rPr>
-              <w:t>, D</w:t>
-            </w:r>
-            <w:r>
-              <w:rPr>
-                <w:rFonts w:ascii="Times New Roman" w:eastAsia="CIDFont+F1" w:hAnsi="Times New Roman" w:cs="Times New Roman"/>
-                <w:sz w:val="32"/>
-                <w:szCs w:val="32"/>
-              </w:rPr>
-              <w:t>ataPrenotazione</w:t>
+              <w:t xml:space="preserve">, DataPrenotazione, </w:t>
+            </w:r>
+            <w:r>
+              <w:rPr>
+                <w:sz w:val="32"/>
+                <w:szCs w:val="32"/>
+              </w:rPr>
+              <w:t xml:space="preserve"> </w:t>
+            </w:r>
+            <w:r>
+              <w:rPr>
+                <w:rFonts w:ascii="Times New Roman" w:hAnsi="Times New Roman" w:cs="Times New Roman"/>
+                <w:sz w:val="32"/>
+                <w:szCs w:val="32"/>
+              </w:rPr>
+              <w:t>Durata</w:t>
             </w:r>
             <w:r>
               <w:rPr>
@@ -9271,18 +9278,28 @@
             </w:r>
             <w:r>
               <w:rPr>
-                <w:sz w:val="32"/>
-                <w:szCs w:val="32"/>
-              </w:rPr>
-              <w:t xml:space="preserve"> </w:t>
-            </w:r>
-            <w:r>
-              <w:rPr>
                 <w:rFonts w:ascii="Times New Roman" w:hAnsi="Times New Roman" w:cs="Times New Roman"/>
                 <w:sz w:val="32"/>
                 <w:szCs w:val="32"/>
               </w:rPr>
-              <w:t>Durata</w:t>
+              <w:t>DataInizio</w:t>
+            </w:r>
+            <w:r>
+              <w:rPr>
+                <w:rFonts w:ascii="Times New Roman" w:eastAsia="CIDFont+F1" w:hAnsi="Times New Roman" w:cs="Times New Roman"/>
+                <w:sz w:val="32"/>
+                <w:szCs w:val="32"/>
+              </w:rPr>
+              <w:t xml:space="preserve">, DataFine, </w:t>
+            </w:r>
+            <w:r>
+              <w:rPr>
+                <w:rFonts w:ascii="Times New Roman" w:eastAsia="CIDFont+F1" w:hAnsi="Times New Roman" w:cs="Times New Roman"/>
+                <w:sz w:val="32"/>
+                <w:szCs w:val="32"/>
+                <w:u w:val="double"/>
+              </w:rPr>
+              <w:t>ID_Strumento</w:t>
             </w:r>
             <w:r>
               <w:rPr>
@@ -9294,99 +9311,57 @@
             </w:r>
             <w:r>
               <w:rPr>
+                <w:rFonts w:ascii="Times New Roman" w:eastAsia="CIDFont+F1" w:hAnsi="Times New Roman" w:cs="Times New Roman"/>
+                <w:sz w:val="32"/>
+                <w:szCs w:val="32"/>
+                <w:u w:val="double"/>
+              </w:rPr>
+              <w:t>Username</w:t>
+            </w:r>
+            <w:r>
+              <w:rPr>
+                <w:rFonts w:ascii="Times New Roman" w:eastAsia="CIDFont+F1" w:hAnsi="Times New Roman" w:cs="Times New Roman"/>
+                <w:sz w:val="32"/>
+                <w:szCs w:val="32"/>
+              </w:rPr>
+              <w:t>)</w:t>
+            </w:r>
+          </w:p>
+          <w:p>
+            <w:pPr>
+              <w:rPr>
+                <w:rFonts w:ascii="Times New Roman" w:eastAsia="CIDFont+F1" w:hAnsi="Times New Roman" w:cs="Times New Roman"/>
+                <w:sz w:val="32"/>
+                <w:szCs w:val="32"/>
+              </w:rPr>
+            </w:pPr>
+          </w:p>
+          <w:p>
+            <w:pPr>
+              <w:rPr>
                 <w:rFonts w:ascii="Times New Roman" w:hAnsi="Times New Roman" w:cs="Times New Roman"/>
                 <w:sz w:val="32"/>
                 <w:szCs w:val="32"/>
-              </w:rPr>
-              <w:t>DataInizio</w:t>
-            </w:r>
-            <w:r>
-              <w:rPr>
-                <w:rFonts w:ascii="Times New Roman" w:eastAsia="CIDFont+F1" w:hAnsi="Times New Roman" w:cs="Times New Roman"/>
-                <w:sz w:val="32"/>
-                <w:szCs w:val="32"/>
-              </w:rPr>
-              <w:t xml:space="preserve">, DataFine, </w:t>
-            </w:r>
-            <w:r>
-              <w:rPr>
-                <w:rFonts w:ascii="Times New Roman" w:eastAsia="CIDFont+F1" w:hAnsi="Times New Roman" w:cs="Times New Roman"/>
-                <w:sz w:val="32"/>
-                <w:szCs w:val="32"/>
-                <w:u w:val="double"/>
+                <w:lang w:val="en-US"/>
+              </w:rPr>
+            </w:pPr>
+            <w:r>
+              <w:rPr>
+                <w:rFonts w:ascii="Times New Roman" w:eastAsia="CIDFont+F1" w:hAnsi="Times New Roman" w:cs="Times New Roman"/>
+                <w:sz w:val="32"/>
+                <w:szCs w:val="32"/>
+                <w:lang w:val="en-US"/>
               </w:rPr>
               <w:t>ID_Strumento</w:t>
             </w:r>
             <w:r>
               <w:rPr>
-                <w:rFonts w:ascii="Times New Roman" w:eastAsia="CIDFont+F1" w:hAnsi="Times New Roman" w:cs="Times New Roman"/>
-                <w:sz w:val="32"/>
-                <w:szCs w:val="32"/>
-              </w:rPr>
-              <w:t xml:space="preserve">, </w:t>
-            </w:r>
-            <w:r>
-              <w:rPr>
-                <w:rFonts w:ascii="Times New Roman" w:eastAsia="CIDFont+F1" w:hAnsi="Times New Roman" w:cs="Times New Roman"/>
-                <w:sz w:val="32"/>
-                <w:szCs w:val="32"/>
-                <w:u w:val="double"/>
-              </w:rPr>
-              <w:t>Username</w:t>
-            </w:r>
-            <w:r>
-              <w:rPr>
-                <w:rFonts w:ascii="Times New Roman" w:eastAsia="CIDFont+F1" w:hAnsi="Times New Roman" w:cs="Times New Roman"/>
-                <w:sz w:val="32"/>
-                <w:szCs w:val="32"/>
-              </w:rPr>
-              <w:t>)</w:t>
-            </w:r>
-          </w:p>
-          <w:p>
-            <w:pPr>
-              <w:rPr>
-                <w:rFonts w:ascii="Times New Roman" w:eastAsia="CIDFont+F1" w:hAnsi="Times New Roman" w:cs="Times New Roman"/>
-                <w:sz w:val="32"/>
-                <w:szCs w:val="32"/>
-              </w:rPr>
-            </w:pPr>
-          </w:p>
-          <w:p>
-            <w:pPr>
-              <w:rPr>
                 <w:rFonts w:ascii="Times New Roman" w:hAnsi="Times New Roman" w:cs="Times New Roman"/>
                 <w:sz w:val="32"/>
                 <w:szCs w:val="32"/>
                 <w:lang w:val="en-US"/>
               </w:rPr>
-            </w:pPr>
-            <w:r>
-              <w:rPr>
-                <w:rFonts w:ascii="Times New Roman" w:eastAsia="CIDFont+F1" w:hAnsi="Times New Roman" w:cs="Times New Roman"/>
-                <w:sz w:val="32"/>
-                <w:szCs w:val="32"/>
-                <w:lang w:val="en-US"/>
-              </w:rPr>
-              <w:t>ID_Strumento</w:t>
-            </w:r>
-            <w:r>
-              <w:rPr>
-                <w:rFonts w:ascii="Times New Roman" w:hAnsi="Times New Roman" w:cs="Times New Roman"/>
-                <w:sz w:val="32"/>
-                <w:szCs w:val="32"/>
-                <w:lang w:val="en-US"/>
-              </w:rPr>
-              <w:t>→</w:t>
-            </w:r>
-            <w:r>
-              <w:rPr>
-                <w:rFonts w:ascii="Times New Roman" w:hAnsi="Times New Roman" w:cs="Times New Roman"/>
-                <w:sz w:val="32"/>
-                <w:szCs w:val="32"/>
-                <w:lang w:val="en-US"/>
-              </w:rPr>
-              <w:t>Strumento.ID_</w:t>
+              <w:t>→Strumento.ID_</w:t>
             </w:r>
             <w:r>
               <w:rPr>
@@ -9523,15 +9498,7 @@
                 <w:sz w:val="32"/>
                 <w:szCs w:val="32"/>
               </w:rPr>
-              <w:t>, Password</w:t>
-            </w:r>
-            <w:r>
-              <w:rPr>
-                <w:rFonts w:ascii="Times New Roman" w:eastAsia="CIDFont+F1" w:hAnsi="Times New Roman" w:cs="Times New Roman"/>
-                <w:sz w:val="32"/>
-                <w:szCs w:val="32"/>
-              </w:rPr>
-              <w:t>)</w:t>
+              <w:t>, Password)</w:t>
             </w:r>
           </w:p>
           <w:p>
@@ -9696,17 +9663,7 @@
           <w:sz w:val="52"/>
           <w:szCs w:val="52"/>
         </w:rPr>
-        <w:t xml:space="preserve">Progettazione </w:t>
-      </w:r>
-      <w:r>
-        <w:rPr>
-          <w:rFonts w:ascii="Times New Roman" w:eastAsia="CIDFont+F1" w:hAnsi="Times New Roman" w:cs="Times New Roman"/>
-          <w:noProof w:val="0"/>
-          <w:color w:val="3B3838" w:themeColor="background2" w:themeShade="40"/>
-          <w:sz w:val="52"/>
-          <w:szCs w:val="52"/>
-        </w:rPr>
-        <w:t>fisica</w:t>
+        <w:t>Progettazione fisica</w:t>
       </w:r>
     </w:p>
     <w:p>
@@ -9717,6 +9674,14 @@
           <w:szCs w:val="24"/>
         </w:rPr>
       </w:pPr>
+      <w:r>
+        <w:rPr>
+          <w:rFonts w:ascii="Times New Roman" w:eastAsia="CIDFont+F1" w:hAnsi="Times New Roman" w:cs="Times New Roman"/>
+          <w:sz w:val="24"/>
+          <w:szCs w:val="24"/>
+        </w:rPr>
+        <w:t>TODO…</w:t>
+      </w:r>
     </w:p>
     <w:sectPr>
       <w:footerReference w:type="default" r:id="rId11"/>

</xml_diff>

<commit_message>
-Completata la struttura SQL -Piccole modifiche alla documentazione
</commit_message>
<xml_diff>
--- a/basi-di-dati/doc/Documentazione.docx
+++ b/basi-di-dati/doc/Documentazione.docx
@@ -7482,7 +7482,7 @@
       </w:tr>
       <w:tr>
         <w:trPr>
-          <w:trHeight w:val="1588"/>
+          <w:trHeight w:val="1314"/>
           <w:jc w:val="center"/>
         </w:trPr>
         <w:tc>
@@ -7505,7 +7505,7 @@
                 <w:sz w:val="32"/>
                 <w:szCs w:val="32"/>
               </w:rPr>
-              <w:t>Valid_user</w:t>
+              <w:t>Valid_username</w:t>
             </w:r>
           </w:p>
         </w:tc>
@@ -7515,22 +7515,30 @@
           </w:tcPr>
           <w:p>
             <w:pPr>
+              <w:pStyle w:val="Default"/>
+              <w:rPr>
+                <w:sz w:val="32"/>
+                <w:szCs w:val="32"/>
+              </w:rPr>
+            </w:pPr>
+            <w:r>
+              <w:rPr>
+                <w:b/>
+                <w:bCs/>
+                <w:sz w:val="32"/>
+                <w:szCs w:val="32"/>
+              </w:rPr>
+              <w:t>Dominio</w:t>
+            </w:r>
+          </w:p>
+          <w:p>
+            <w:pPr>
               <w:rPr>
                 <w:rFonts w:ascii="Times New Roman" w:eastAsia="CIDFont+F1" w:hAnsi="Times New Roman" w:cs="Times New Roman"/>
                 <w:sz w:val="36"/>
                 <w:szCs w:val="36"/>
               </w:rPr>
             </w:pPr>
-            <w:r>
-              <w:rPr>
-                <w:rFonts w:ascii="Times New Roman" w:hAnsi="Times New Roman" w:cs="Times New Roman"/>
-                <w:b/>
-                <w:bCs/>
-                <w:sz w:val="32"/>
-                <w:szCs w:val="32"/>
-              </w:rPr>
-              <w:t>Intrarelazionale</w:t>
-            </w:r>
           </w:p>
         </w:tc>
         <w:tc>
@@ -7540,28 +7548,19 @@
           <w:p>
             <w:pPr>
               <w:rPr>
-                <w:rFonts w:ascii="Times New Roman" w:hAnsi="Times New Roman" w:cs="Times New Roman"/>
-                <w:sz w:val="32"/>
-                <w:szCs w:val="32"/>
-              </w:rPr>
-            </w:pPr>
-            <w:r>
-              <w:rPr>
-                <w:rFonts w:ascii="Times New Roman" w:hAnsi="Times New Roman" w:cs="Times New Roman"/>
-                <w:sz w:val="32"/>
-                <w:szCs w:val="32"/>
-              </w:rPr>
-              <w:t>Non possono esistere due utenti diversi con stesso username e/o email</w:t>
-            </w:r>
-          </w:p>
-          <w:p>
-            <w:pPr>
-              <w:rPr>
-                <w:rFonts w:ascii="Times New Roman" w:hAnsi="Times New Roman" w:cs="Times New Roman"/>
-                <w:sz w:val="32"/>
-                <w:szCs w:val="32"/>
-              </w:rPr>
-            </w:pPr>
+                <w:rFonts w:ascii="Times New Roman" w:eastAsia="CIDFont+F1" w:hAnsi="Times New Roman" w:cs="Times New Roman"/>
+                <w:sz w:val="32"/>
+                <w:szCs w:val="32"/>
+              </w:rPr>
+            </w:pPr>
+            <w:r>
+              <w:rPr>
+                <w:rFonts w:ascii="Times New Roman" w:eastAsia="CIDFont+F1" w:hAnsi="Times New Roman" w:cs="Times New Roman"/>
+                <w:sz w:val="32"/>
+                <w:szCs w:val="32"/>
+              </w:rPr>
+              <w:t>Il nome utente deve essere lungo almeno 5 caratteri e non deve contenere caratteri speciali</w:t>
+            </w:r>
           </w:p>
         </w:tc>
       </w:tr>
@@ -7577,20 +7576,22 @@
           <w:p>
             <w:pPr>
               <w:rPr>
-                <w:rFonts w:ascii="Times New Roman" w:eastAsia="CIDFont+F1" w:hAnsi="Times New Roman" w:cs="Times New Roman"/>
-                <w:sz w:val="36"/>
-                <w:szCs w:val="36"/>
-              </w:rPr>
-            </w:pPr>
-            <w:r>
-              <w:rPr>
                 <w:rFonts w:ascii="Times New Roman" w:hAnsi="Times New Roman" w:cs="Times New Roman"/>
                 <w:b/>
                 <w:bCs/>
                 <w:sz w:val="32"/>
                 <w:szCs w:val="32"/>
               </w:rPr>
-              <w:t>Valid_username</w:t>
+            </w:pPr>
+            <w:r>
+              <w:rPr>
+                <w:rFonts w:ascii="Times New Roman" w:hAnsi="Times New Roman" w:cs="Times New Roman"/>
+                <w:b/>
+                <w:bCs/>
+                <w:sz w:val="32"/>
+                <w:szCs w:val="32"/>
+              </w:rPr>
+              <w:t>Valid_pw</w:t>
             </w:r>
           </w:p>
         </w:tc>
@@ -7618,10 +7619,12 @@
           </w:p>
           <w:p>
             <w:pPr>
-              <w:rPr>
-                <w:rFonts w:ascii="Times New Roman" w:eastAsia="CIDFont+F1" w:hAnsi="Times New Roman" w:cs="Times New Roman"/>
-                <w:sz w:val="36"/>
-                <w:szCs w:val="36"/>
+              <w:pStyle w:val="Default"/>
+              <w:rPr>
+                <w:b/>
+                <w:bCs/>
+                <w:sz w:val="32"/>
+                <w:szCs w:val="32"/>
               </w:rPr>
             </w:pPr>
           </w:p>
@@ -7644,7 +7647,7 @@
                 <w:sz w:val="32"/>
                 <w:szCs w:val="32"/>
               </w:rPr>
-              <w:t>Il nome utente deve essere lungo almeno 5 caratteri e non deve contenere caratteri speciali</w:t>
+              <w:t>La password deve essere lunga almeno 5 caratteri e deve contenere almeno un numero</w:t>
             </w:r>
           </w:p>
         </w:tc>
@@ -7676,7 +7679,7 @@
                 <w:sz w:val="32"/>
                 <w:szCs w:val="32"/>
               </w:rPr>
-              <w:t>Valid_pw</w:t>
+              <w:t>Valid_cf</w:t>
             </w:r>
           </w:p>
         </w:tc>
@@ -7732,7 +7735,23 @@
                 <w:sz w:val="32"/>
                 <w:szCs w:val="32"/>
               </w:rPr>
-              <w:t>La password deve essere lunga almeno 5 caratteri e deve contenere almeno un numero</w:t>
+              <w:t xml:space="preserve">Il codice fiscale deve </w:t>
+            </w:r>
+            <w:r>
+              <w:rPr>
+                <w:rFonts w:ascii="Times New Roman" w:eastAsia="CIDFont+F1" w:hAnsi="Times New Roman" w:cs="Times New Roman"/>
+                <w:sz w:val="32"/>
+                <w:szCs w:val="32"/>
+              </w:rPr>
+              <w:t>rispettare il formato</w:t>
+            </w:r>
+            <w:r>
+              <w:rPr>
+                <w:rFonts w:ascii="Times New Roman" w:eastAsia="CIDFont+F1" w:hAnsi="Times New Roman" w:cs="Times New Roman"/>
+                <w:sz w:val="32"/>
+                <w:szCs w:val="32"/>
+              </w:rPr>
+              <w:t xml:space="preserve"> ufficiale</w:t>
             </w:r>
           </w:p>
         </w:tc>
@@ -7764,7 +7783,7 @@
                 <w:sz w:val="32"/>
                 <w:szCs w:val="32"/>
               </w:rPr>
-              <w:t>Valid_cf</w:t>
+              <w:t>Max_time</w:t>
             </w:r>
           </w:p>
         </w:tc>
@@ -7776,30 +7795,23 @@
             <w:pPr>
               <w:pStyle w:val="Default"/>
               <w:rPr>
-                <w:sz w:val="32"/>
-                <w:szCs w:val="32"/>
-              </w:rPr>
-            </w:pPr>
-            <w:r>
-              <w:rPr>
-                <w:b/>
-                <w:bCs/>
-                <w:sz w:val="32"/>
-                <w:szCs w:val="32"/>
-              </w:rPr>
-              <w:t>Dominio</w:t>
-            </w:r>
-          </w:p>
-          <w:p>
-            <w:pPr>
-              <w:pStyle w:val="Default"/>
-              <w:rPr>
-                <w:b/>
-                <w:bCs/>
-                <w:sz w:val="32"/>
-                <w:szCs w:val="32"/>
-              </w:rPr>
-            </w:pPr>
+                <w:b/>
+                <w:bCs/>
+                <w:sz w:val="32"/>
+                <w:szCs w:val="32"/>
+              </w:rPr>
+            </w:pPr>
+            <w:proofErr w:type="spellStart"/>
+            <w:r>
+              <w:rPr>
+                <w:b/>
+                <w:bCs/>
+                <w:sz w:val="32"/>
+                <w:szCs w:val="32"/>
+              </w:rPr>
+              <w:t>Interrelazionale</w:t>
+            </w:r>
+            <w:proofErr w:type="spellEnd"/>
           </w:p>
         </w:tc>
         <w:tc>
@@ -7820,7 +7832,7 @@
                 <w:sz w:val="32"/>
                 <w:szCs w:val="32"/>
               </w:rPr>
-              <w:t>Il codice fiscale deve essere lungo esattamente 16 caratteri</w:t>
+              <w:t>La durata della prenotazione non deve superare il tempo massimo d’uso consentito dello strumento</w:t>
             </w:r>
           </w:p>
         </w:tc>
@@ -7852,7 +7864,7 @@
                 <w:sz w:val="32"/>
                 <w:szCs w:val="32"/>
               </w:rPr>
-              <w:t>Max_time</w:t>
+              <w:t>One_resp</w:t>
             </w:r>
           </w:p>
         </w:tc>
@@ -7870,6 +7882,15 @@
                 <w:szCs w:val="32"/>
               </w:rPr>
             </w:pPr>
+            <w:r>
+              <w:rPr>
+                <w:b/>
+                <w:bCs/>
+                <w:sz w:val="32"/>
+                <w:szCs w:val="32"/>
+              </w:rPr>
+              <w:t>N-</w:t>
+            </w:r>
             <w:proofErr w:type="spellStart"/>
             <w:r>
               <w:rPr>
@@ -7878,7 +7899,7 @@
                 <w:sz w:val="32"/>
                 <w:szCs w:val="32"/>
               </w:rPr>
-              <w:t>Interrelazionale</w:t>
+              <w:t>upla</w:t>
             </w:r>
             <w:proofErr w:type="spellEnd"/>
           </w:p>
@@ -7901,7 +7922,7 @@
                 <w:sz w:val="32"/>
                 <w:szCs w:val="32"/>
               </w:rPr>
-              <w:t>La durata della prenotazione non deve superare il tempo massimo d’uso consentito dello strumento</w:t>
+              <w:t>Può esserci solo un responsabile per sede</w:t>
             </w:r>
           </w:p>
         </w:tc>

</xml_diff>